<commit_message>
final change for today.
</commit_message>
<xml_diff>
--- a/_word/2020-03-09-Test-3-Post-mediante-word.docx
+++ b/_word/2020-03-09-Test-3-Post-mediante-word.docx
@@ -292,8 +292,6 @@
           <w:szCs w:val="20"/>
         </w:rPr>
       </w:pPr>
-      <w:bookmarkStart w:id="0" w:name="_GoBack"/>
-      <w:bookmarkEnd w:id="0"/>
       <w:r>
         <w:rPr>
           <w:rFonts w:ascii="Consolas" w:eastAsia="Times New Roman" w:hAnsi="Consolas" w:cs="Consolas"/>
@@ -920,6 +918,32 @@
         </w:rPr>
         <w:t>Las imágenes no quedan bien indexadas (al menos, no me resultó). De todas maneras, desaconsejado.</w:t>
       </w:r>
+    </w:p>
+    <w:p>
+      <w:pPr>
+        <w:pStyle w:val="ListParagraph"/>
+        <w:numPr>
+          <w:ilvl w:val="0"/>
+          <w:numId w:val="2"/>
+        </w:numPr>
+        <w:rPr>
+          <w:lang w:val="es-ES"/>
+        </w:rPr>
+      </w:pPr>
+      <w:r>
+        <w:rPr>
+          <w:lang w:val="es-ES"/>
+        </w:rPr>
+        <w:t>Tampoco me funcionaron los tags (etiquetas) o usar los keywords</w:t>
+      </w:r>
+      <w:r>
+        <w:rPr>
+          <w:lang w:val="es-ES"/>
+        </w:rPr>
+        <w:t xml:space="preserve"> para definir nombre del post y otros.</w:t>
+      </w:r>
+      <w:bookmarkStart w:id="0" w:name="_GoBack"/>
+      <w:bookmarkEnd w:id="0"/>
     </w:p>
     <w:p>
       <w:pPr>

</xml_diff>